<commit_message>
Tweaked screencast script to be simpler
</commit_message>
<xml_diff>
--- a/screencast/Script.docx
+++ b/screencast/Script.docx
@@ -22,7 +22,7 @@
     <w:tbl>
       <w:tblPr>
         <w:jc w:val="left"/>
-        <w:tblInd w:type="dxa" w:w="-216"/>
+        <w:tblInd w:type="dxa" w:w="-324"/>
         <w:tblBorders>
           <w:top w:color="000001" w:space="0" w:sz="2" w:val="single"/>
           <w:left w:color="000001" w:space="0" w:sz="2" w:val="single"/>
@@ -30,7 +30,7 @@
         </w:tblBorders>
       </w:tblPr>
       <w:tblGrid>
-        <w:gridCol w:w="3790"/>
+        <w:gridCol w:w="3789"/>
         <w:gridCol w:w="7008"/>
       </w:tblGrid>
       <w:tr>
@@ -40,7 +40,7 @@
         </w:trPr>
         <w:tc>
           <w:tcPr>
-            <w:tcW w:type="dxa" w:w="3790"/>
+            <w:tcW w:type="dxa" w:w="3789"/>
             <w:tcBorders>
               <w:top w:color="000001" w:space="0" w:sz="2" w:val="single"/>
               <w:left w:color="000001" w:space="0" w:sz="2" w:val="single"/>
@@ -98,7 +98,7 @@
         </w:trPr>
         <w:tc>
           <w:tcPr>
-            <w:tcW w:type="dxa" w:w="3790"/>
+            <w:tcW w:type="dxa" w:w="3789"/>
             <w:tcBorders>
               <w:left w:color="000001" w:space="0" w:sz="2" w:val="single"/>
               <w:bottom w:color="000001" w:space="0" w:sz="2" w:val="single"/>
@@ -154,63 +154,7 @@
         </w:trPr>
         <w:tc>
           <w:tcPr>
-            <w:tcW w:type="dxa" w:w="3790"/>
-            <w:tcBorders>
-              <w:left w:color="000001" w:space="0" w:sz="2" w:val="single"/>
-              <w:bottom w:color="000001" w:space="0" w:sz="2" w:val="single"/>
-            </w:tcBorders>
-            <w:shd w:fill="FFFFFF" w:val="clear"/>
-            <w:tcMar>
-              <w:top w:type="dxa" w:w="0"/>
-              <w:left w:type="dxa" w:w="108"/>
-              <w:bottom w:type="dxa" w:w="0"/>
-              <w:right w:type="dxa" w:w="108"/>
-            </w:tcMar>
-          </w:tcPr>
-          <w:p>
-            <w:pPr>
-              <w:pStyle w:val="style22"/>
-            </w:pPr>
-            <w:r>
-              <w:rPr/>
-              <w:t>w3.org/TR/2014/REC-html5-20141028</w:t>
-            </w:r>
-          </w:p>
-        </w:tc>
-        <w:tc>
-          <w:tcPr>
-            <w:tcW w:type="dxa" w:w="7008"/>
-            <w:tcBorders>
-              <w:left w:color="000001" w:space="0" w:sz="2" w:val="single"/>
-              <w:bottom w:color="000001" w:space="0" w:sz="2" w:val="single"/>
-              <w:right w:color="000001" w:space="0" w:sz="2" w:val="single"/>
-            </w:tcBorders>
-            <w:shd w:fill="FFFFFF" w:val="clear"/>
-            <w:tcMar>
-              <w:top w:type="dxa" w:w="0"/>
-              <w:left w:type="dxa" w:w="108"/>
-              <w:bottom w:type="dxa" w:w="0"/>
-              <w:right w:type="dxa" w:w="108"/>
-            </w:tcMar>
-          </w:tcPr>
-          <w:p>
-            <w:pPr>
-              <w:pStyle w:val="style22"/>
-            </w:pPr>
-            <w:r>
-              <w:rPr/>
-              <w:t>For example, when the W3 HTML Working Group made its HTML5 spec a Recommendation, web developers gained a valuable reference as to what works and how, cross-browser.</w:t>
-            </w:r>
-          </w:p>
-        </w:tc>
-      </w:tr>
-      <w:tr>
-        <w:trPr>
-          <w:cantSplit w:val="true"/>
-        </w:trPr>
-        <w:tc>
-          <w:tcPr>
-            <w:tcW w:type="dxa" w:w="3790"/>
+            <w:tcW w:type="dxa" w:w="3789"/>
             <w:tcBorders>
               <w:left w:color="000001" w:space="0" w:sz="2" w:val="single"/>
               <w:bottom w:color="000001" w:space="0" w:sz="2" w:val="single"/>
@@ -266,7 +210,7 @@
         </w:trPr>
         <w:tc>
           <w:tcPr>
-            <w:tcW w:type="dxa" w:w="3790"/>
+            <w:tcW w:type="dxa" w:w="3789"/>
             <w:tcBorders>
               <w:left w:color="000001" w:space="0" w:sz="2" w:val="single"/>
               <w:bottom w:color="000001" w:space="0" w:sz="2" w:val="single"/>
@@ -322,7 +266,7 @@
         </w:trPr>
         <w:tc>
           <w:tcPr>
-            <w:tcW w:type="dxa" w:w="3790"/>
+            <w:tcW w:type="dxa" w:w="3789"/>
             <w:tcBorders>
               <w:left w:color="000001" w:space="0" w:sz="2" w:val="single"/>
               <w:bottom w:color="000001" w:space="0" w:sz="2" w:val="single"/>
@@ -410,7 +354,7 @@
         </w:trPr>
         <w:tc>
           <w:tcPr>
-            <w:tcW w:type="dxa" w:w="3790"/>
+            <w:tcW w:type="dxa" w:w="3789"/>
             <w:tcBorders>
               <w:left w:color="000001" w:space="0" w:sz="2" w:val="single"/>
               <w:bottom w:color="000001" w:space="0" w:sz="2" w:val="single"/>
@@ -466,7 +410,7 @@
         </w:trPr>
         <w:tc>
           <w:tcPr>
-            <w:tcW w:type="dxa" w:w="3790"/>
+            <w:tcW w:type="dxa" w:w="3789"/>
             <w:tcBorders>
               <w:left w:color="000001" w:space="0" w:sz="2" w:val="single"/>
               <w:bottom w:color="000001" w:space="0" w:sz="2" w:val="single"/>
@@ -545,7 +489,7 @@
         </w:trPr>
         <w:tc>
           <w:tcPr>
-            <w:tcW w:type="dxa" w:w="3790"/>
+            <w:tcW w:type="dxa" w:w="3789"/>
             <w:tcBorders>
               <w:left w:color="000001" w:space="0" w:sz="2" w:val="single"/>
               <w:bottom w:color="000001" w:space="0" w:sz="2" w:val="single"/>
@@ -620,7 +564,7 @@
         </w:trPr>
         <w:tc>
           <w:tcPr>
-            <w:tcW w:type="dxa" w:w="3790"/>
+            <w:tcW w:type="dxa" w:w="3789"/>
             <w:tcBorders>
               <w:left w:color="000001" w:space="0" w:sz="2" w:val="single"/>
               <w:bottom w:color="000001" w:space="0" w:sz="2" w:val="single"/>
@@ -690,7 +634,7 @@
         </w:trPr>
         <w:tc>
           <w:tcPr>
-            <w:tcW w:type="dxa" w:w="3790"/>
+            <w:tcW w:type="dxa" w:w="3789"/>
             <w:tcBorders>
               <w:left w:color="000001" w:space="0" w:sz="2" w:val="single"/>
               <w:bottom w:color="000001" w:space="0" w:sz="2" w:val="single"/>
@@ -762,7 +706,7 @@
         </w:trPr>
         <w:tc>
           <w:tcPr>
-            <w:tcW w:type="dxa" w:w="3790"/>
+            <w:tcW w:type="dxa" w:w="3789"/>
             <w:tcBorders>
               <w:left w:color="000001" w:space="0" w:sz="2" w:val="single"/>
               <w:bottom w:color="000001" w:space="0" w:sz="2" w:val="single"/>
@@ -834,7 +778,7 @@
         </w:trPr>
         <w:tc>
           <w:tcPr>
-            <w:tcW w:type="dxa" w:w="3790"/>
+            <w:tcW w:type="dxa" w:w="3789"/>
             <w:tcBorders>
               <w:left w:color="000001" w:space="0" w:sz="2" w:val="single"/>
               <w:bottom w:color="000001" w:space="0" w:sz="2" w:val="single"/>
@@ -915,7 +859,7 @@
         </w:trPr>
         <w:tc>
           <w:tcPr>
-            <w:tcW w:type="dxa" w:w="3790"/>
+            <w:tcW w:type="dxa" w:w="3789"/>
             <w:tcBorders>
               <w:left w:color="000001" w:space="0" w:sz="2" w:val="single"/>
               <w:bottom w:color="000001" w:space="0" w:sz="2" w:val="single"/>
@@ -950,51 +894,58 @@
                 <w:i/>
                 <w:iCs/>
               </w:rPr>
-              <w:t>- with the sunburst the only thing on the page</w:t>
-            </w:r>
-          </w:p>
-        </w:tc>
-        <w:tc>
-          <w:tcPr>
-            <w:tcW w:type="dxa" w:w="7008"/>
-            <w:tcBorders>
-              <w:left w:color="000001" w:space="0" w:sz="2" w:val="single"/>
-              <w:bottom w:color="000001" w:space="0" w:sz="2" w:val="single"/>
-              <w:right w:color="000001" w:space="0" w:sz="2" w:val="single"/>
-            </w:tcBorders>
-            <w:shd w:fill="FFFFFF" w:val="clear"/>
-            <w:tcMar>
-              <w:top w:type="dxa" w:w="0"/>
-              <w:left w:type="dxa" w:w="108"/>
-              <w:bottom w:type="dxa" w:w="0"/>
-              <w:right w:type="dxa" w:w="108"/>
-            </w:tcMar>
-          </w:tcPr>
-          <w:p>
-            <w:pPr>
-              <w:pStyle w:val="style22"/>
-            </w:pPr>
-            <w:r>
-              <w:rPr/>
-              <w:t xml:space="preserve">The amount of work in the outer </w:t>
+              <w:t>- whole view</w:t>
+            </w:r>
+          </w:p>
+        </w:tc>
+        <w:tc>
+          <w:tcPr>
+            <w:tcW w:type="dxa" w:w="7008"/>
+            <w:tcBorders>
+              <w:left w:color="000001" w:space="0" w:sz="2" w:val="single"/>
+              <w:bottom w:color="000001" w:space="0" w:sz="2" w:val="single"/>
+              <w:right w:color="000001" w:space="0" w:sz="2" w:val="single"/>
+            </w:tcBorders>
+            <w:shd w:fill="FFFFFF" w:val="clear"/>
+            <w:tcMar>
+              <w:top w:type="dxa" w:w="0"/>
+              <w:left w:type="dxa" w:w="108"/>
+              <w:bottom w:type="dxa" w:w="0"/>
+              <w:right w:type="dxa" w:w="108"/>
+            </w:tcMar>
+          </w:tcPr>
+          <w:p>
+            <w:pPr>
+              <w:pStyle w:val="style22"/>
+            </w:pPr>
+            <w:r>
+              <w:rPr/>
+              <w:t>Two other graphics</w:t>
+            </w:r>
+            <w:r>
+              <w:rPr>
+                <w:b/>
+                <w:bCs/>
+              </w:rPr>
+              <w:t xml:space="preserve"> </w:t>
             </w:r>
             <w:r>
               <w:rPr>
                 <w:b w:val="false"/>
                 <w:bCs w:val="false"/>
               </w:rPr>
-              <w:t>ring drives the section sizing of the inner rings.</w:t>
-            </w:r>
-          </w:p>
-        </w:tc>
-      </w:tr>
-      <w:tr>
-        <w:trPr>
-          <w:cantSplit w:val="true"/>
-        </w:trPr>
-        <w:tc>
-          <w:tcPr>
-            <w:tcW w:type="dxa" w:w="3790"/>
+              <w:t>support our sunburst view.</w:t>
+            </w:r>
+          </w:p>
+        </w:tc>
+      </w:tr>
+      <w:tr>
+        <w:trPr>
+          <w:cantSplit w:val="true"/>
+        </w:trPr>
+        <w:tc>
+          <w:tcPr>
+            <w:tcW w:type="dxa" w:w="3789"/>
             <w:tcBorders>
               <w:left w:color="000001" w:space="0" w:sz="2" w:val="single"/>
               <w:bottom w:color="000001" w:space="0" w:sz="2" w:val="single"/>
@@ -1012,92 +963,6 @@
               <w:pStyle w:val="style22"/>
             </w:pPr>
             <w:hyperlink r:id="rId10">
-              <w:r>
-                <w:rPr>
-                  <w:rStyle w:val="style15"/>
-                  <w:rStyle w:val="style15"/>
-                </w:rPr>
-                <w:t>http://jlehegaret.github.io/cs171-project/</w:t>
-              </w:r>
-            </w:hyperlink>
-            <w:r>
-              <w:rPr/>
-              <w:t xml:space="preserve"> </w:t>
-            </w:r>
-            <w:r>
-              <w:rPr>
-                <w:i/>
-                <w:iCs/>
-              </w:rPr>
-              <w:t>- whole view</w:t>
-            </w:r>
-          </w:p>
-        </w:tc>
-        <w:tc>
-          <w:tcPr>
-            <w:tcW w:type="dxa" w:w="7008"/>
-            <w:tcBorders>
-              <w:left w:color="000001" w:space="0" w:sz="2" w:val="single"/>
-              <w:bottom w:color="000001" w:space="0" w:sz="2" w:val="single"/>
-              <w:right w:color="000001" w:space="0" w:sz="2" w:val="single"/>
-            </w:tcBorders>
-            <w:shd w:fill="FFFFFF" w:val="clear"/>
-            <w:tcMar>
-              <w:top w:type="dxa" w:w="0"/>
-              <w:left w:type="dxa" w:w="108"/>
-              <w:bottom w:type="dxa" w:w="0"/>
-              <w:right w:type="dxa" w:w="108"/>
-            </w:tcMar>
-          </w:tcPr>
-          <w:p>
-            <w:pPr>
-              <w:pStyle w:val="style22"/>
-            </w:pPr>
-            <w:r>
-              <w:rPr/>
-              <w:t>Two other graphics</w:t>
-            </w:r>
-            <w:r>
-              <w:rPr>
-                <w:b/>
-                <w:bCs/>
-              </w:rPr>
-              <w:t xml:space="preserve"> </w:t>
-            </w:r>
-            <w:r>
-              <w:rPr>
-                <w:b w:val="false"/>
-                <w:bCs w:val="false"/>
-              </w:rPr>
-              <w:t>support our sunburst view.</w:t>
-            </w:r>
-          </w:p>
-        </w:tc>
-      </w:tr>
-      <w:tr>
-        <w:trPr>
-          <w:cantSplit w:val="true"/>
-        </w:trPr>
-        <w:tc>
-          <w:tcPr>
-            <w:tcW w:type="dxa" w:w="3790"/>
-            <w:tcBorders>
-              <w:left w:color="000001" w:space="0" w:sz="2" w:val="single"/>
-              <w:bottom w:color="000001" w:space="0" w:sz="2" w:val="single"/>
-            </w:tcBorders>
-            <w:shd w:fill="FFFFFF" w:val="clear"/>
-            <w:tcMar>
-              <w:top w:type="dxa" w:w="0"/>
-              <w:left w:type="dxa" w:w="108"/>
-              <w:bottom w:type="dxa" w:w="0"/>
-              <w:right w:type="dxa" w:w="108"/>
-            </w:tcMar>
-          </w:tcPr>
-          <w:p>
-            <w:pPr>
-              <w:pStyle w:val="style22"/>
-            </w:pPr>
-            <w:hyperlink r:id="rId11">
               <w:r>
                 <w:rPr>
                   <w:rStyle w:val="style15"/>
@@ -1150,24 +1015,24 @@
         </w:trPr>
         <w:tc>
           <w:tcPr>
-            <w:tcW w:type="dxa" w:w="3790"/>
-            <w:tcBorders>
-              <w:left w:color="000001" w:space="0" w:sz="2" w:val="single"/>
-              <w:bottom w:color="000001" w:space="0" w:sz="2" w:val="single"/>
-            </w:tcBorders>
-            <w:shd w:fill="FFFFFF" w:val="clear"/>
-            <w:tcMar>
-              <w:top w:type="dxa" w:w="0"/>
-              <w:left w:type="dxa" w:w="108"/>
-              <w:bottom w:type="dxa" w:w="0"/>
-              <w:right w:type="dxa" w:w="108"/>
-            </w:tcMar>
-          </w:tcPr>
-          <w:p>
-            <w:pPr>
-              <w:pStyle w:val="style22"/>
-            </w:pPr>
-            <w:hyperlink r:id="rId12">
+            <w:tcW w:type="dxa" w:w="3789"/>
+            <w:tcBorders>
+              <w:left w:color="000001" w:space="0" w:sz="2" w:val="single"/>
+              <w:bottom w:color="000001" w:space="0" w:sz="2" w:val="single"/>
+            </w:tcBorders>
+            <w:shd w:fill="FFFFFF" w:val="clear"/>
+            <w:tcMar>
+              <w:top w:type="dxa" w:w="0"/>
+              <w:left w:type="dxa" w:w="108"/>
+              <w:bottom w:type="dxa" w:w="0"/>
+              <w:right w:type="dxa" w:w="108"/>
+            </w:tcMar>
+          </w:tcPr>
+          <w:p>
+            <w:pPr>
+              <w:pStyle w:val="style22"/>
+            </w:pPr>
+            <w:hyperlink r:id="rId11">
               <w:r>
                 <w:rPr>
                   <w:rStyle w:val="style15"/>
@@ -1220,24 +1085,24 @@
         </w:trPr>
         <w:tc>
           <w:tcPr>
-            <w:tcW w:type="dxa" w:w="3790"/>
-            <w:tcBorders>
-              <w:left w:color="000001" w:space="0" w:sz="2" w:val="single"/>
-              <w:bottom w:color="000001" w:space="0" w:sz="2" w:val="single"/>
-            </w:tcBorders>
-            <w:shd w:fill="FFFFFF" w:val="clear"/>
-            <w:tcMar>
-              <w:top w:type="dxa" w:w="0"/>
-              <w:left w:type="dxa" w:w="108"/>
-              <w:bottom w:type="dxa" w:w="0"/>
-              <w:right w:type="dxa" w:w="108"/>
-            </w:tcMar>
-          </w:tcPr>
-          <w:p>
-            <w:pPr>
-              <w:pStyle w:val="style22"/>
-            </w:pPr>
-            <w:hyperlink r:id="rId13">
+            <w:tcW w:type="dxa" w:w="3789"/>
+            <w:tcBorders>
+              <w:left w:color="000001" w:space="0" w:sz="2" w:val="single"/>
+              <w:bottom w:color="000001" w:space="0" w:sz="2" w:val="single"/>
+            </w:tcBorders>
+            <w:shd w:fill="FFFFFF" w:val="clear"/>
+            <w:tcMar>
+              <w:top w:type="dxa" w:w="0"/>
+              <w:left w:type="dxa" w:w="108"/>
+              <w:bottom w:type="dxa" w:w="0"/>
+              <w:right w:type="dxa" w:w="108"/>
+            </w:tcMar>
+          </w:tcPr>
+          <w:p>
+            <w:pPr>
+              <w:pStyle w:val="style22"/>
+            </w:pPr>
+            <w:hyperlink r:id="rId12">
               <w:r>
                 <w:rPr>
                   <w:rStyle w:val="style15"/>
@@ -1257,7 +1122,7 @@
                 <w:i/>
                 <w:iCs/>
               </w:rPr>
-              <w:t xml:space="preserve"> - whole view</w:t>
+              <w:t xml:space="preserve"> - whole view, sunburst</w:t>
             </w:r>
           </w:p>
           <w:p>
@@ -1279,52 +1144,80 @@
                 <w:i/>
                 <w:iCs/>
               </w:rPr>
-              <w:t>- click on Web Performance WG</w:t>
-            </w:r>
-          </w:p>
-        </w:tc>
-        <w:tc>
-          <w:tcPr>
-            <w:tcW w:type="dxa" w:w="7008"/>
-            <w:tcBorders>
-              <w:left w:color="000001" w:space="0" w:sz="2" w:val="single"/>
-              <w:bottom w:color="000001" w:space="0" w:sz="2" w:val="single"/>
-              <w:right w:color="000001" w:space="0" w:sz="2" w:val="single"/>
-            </w:tcBorders>
-            <w:shd w:fill="FFFFFF" w:val="clear"/>
-            <w:tcMar>
-              <w:top w:type="dxa" w:w="0"/>
-              <w:left w:type="dxa" w:w="108"/>
-              <w:bottom w:type="dxa" w:w="0"/>
-              <w:right w:type="dxa" w:w="108"/>
-            </w:tcMar>
-          </w:tcPr>
-          <w:p>
-            <w:pPr>
-              <w:pStyle w:val="style22"/>
-            </w:pPr>
-            <w:r>
-              <w:rPr/>
-              <w:t>Let’s see how the Web Performance group has been spending its time lately.</w:t>
-            </w:r>
-          </w:p>
-          <w:p>
-            <w:pPr>
-              <w:pStyle w:val="style22"/>
-            </w:pPr>
-            <w:r>
-              <w:rPr/>
-            </w:r>
-          </w:p>
-        </w:tc>
-      </w:tr>
-      <w:tr>
-        <w:trPr>
-          <w:cantSplit w:val="true"/>
-        </w:trPr>
-        <w:tc>
-          <w:tcPr>
-            <w:tcW w:type="dxa" w:w="3790"/>
+              <w:t xml:space="preserve">- hover to see tooltip, </w:t>
+            </w:r>
+          </w:p>
+          <w:p>
+            <w:pPr>
+              <w:pStyle w:val="style22"/>
+            </w:pPr>
+            <w:r>
+              <w:rPr>
+                <w:b w:val="false"/>
+                <w:bCs w:val="false"/>
+                <w:i/>
+                <w:iCs/>
+              </w:rPr>
+              <w:t>- then click on Web Performance WG</w:t>
+            </w:r>
+          </w:p>
+          <w:p>
+            <w:pPr>
+              <w:pStyle w:val="style22"/>
+            </w:pPr>
+            <w:r>
+              <w:rPr>
+                <w:b w:val="false"/>
+                <w:bCs w:val="false"/>
+                <w:i/>
+                <w:iCs/>
+              </w:rPr>
+              <w:t>- hover along the specs circle</w:t>
+            </w:r>
+          </w:p>
+        </w:tc>
+        <w:tc>
+          <w:tcPr>
+            <w:tcW w:type="dxa" w:w="7008"/>
+            <w:tcBorders>
+              <w:left w:color="000001" w:space="0" w:sz="2" w:val="single"/>
+              <w:bottom w:color="000001" w:space="0" w:sz="2" w:val="single"/>
+              <w:right w:color="000001" w:space="0" w:sz="2" w:val="single"/>
+            </w:tcBorders>
+            <w:shd w:fill="FFFFFF" w:val="clear"/>
+            <w:tcMar>
+              <w:top w:type="dxa" w:w="0"/>
+              <w:left w:type="dxa" w:w="108"/>
+              <w:bottom w:type="dxa" w:w="0"/>
+              <w:right w:type="dxa" w:w="108"/>
+            </w:tcMar>
+          </w:tcPr>
+          <w:p>
+            <w:pPr>
+              <w:pStyle w:val="style22"/>
+            </w:pPr>
+            <w:r>
+              <w:rPr/>
+              <w:t>Let’s click on the sunburst to see how the Web Performance group has been spending its time.  Here, we see that the Working Group works on its specs relatively evenly.</w:t>
+            </w:r>
+          </w:p>
+          <w:p>
+            <w:pPr>
+              <w:pStyle w:val="style22"/>
+            </w:pPr>
+            <w:r>
+              <w:rPr/>
+            </w:r>
+          </w:p>
+        </w:tc>
+      </w:tr>
+      <w:tr>
+        <w:trPr>
+          <w:cantSplit w:val="true"/>
+        </w:trPr>
+        <w:tc>
+          <w:tcPr>
+            <w:tcW w:type="dxa" w:w="3789"/>
             <w:tcBorders>
               <w:left w:color="000001" w:space="0" w:sz="2" w:val="single"/>
               <w:bottom w:color="000001" w:space="0" w:sz="2" w:val="single"/>
@@ -1391,18 +1284,18 @@
             </w:pPr>
             <w:r>
               <w:rPr/>
-              <w:t>Looking at the timeline, we see that they have been very busy on the spec side lately, but not on the test suite.</w:t>
-            </w:r>
-          </w:p>
-        </w:tc>
-      </w:tr>
-      <w:tr>
-        <w:trPr>
-          <w:cantSplit w:val="true"/>
-        </w:trPr>
-        <w:tc>
-          <w:tcPr>
-            <w:tcW w:type="dxa" w:w="3790"/>
+              <w:t>Looking at the timeline, they have been very busy on the spec side, but not on the test suite side.</w:t>
+            </w:r>
+          </w:p>
+        </w:tc>
+      </w:tr>
+      <w:tr>
+        <w:trPr>
+          <w:cantSplit w:val="true"/>
+        </w:trPr>
+        <w:tc>
+          <w:tcPr>
+            <w:tcW w:type="dxa" w:w="3789"/>
             <w:tcBorders>
               <w:left w:color="000001" w:space="0" w:sz="2" w:val="single"/>
               <w:bottom w:color="000001" w:space="0" w:sz="2" w:val="single"/>
@@ -1474,18 +1367,18 @@
             </w:pPr>
             <w:r>
               <w:rPr/>
-              <w:t>Selecting the last two months, we see that Ilya Grigorik has updated the most code, ...</w:t>
-            </w:r>
-          </w:p>
-        </w:tc>
-      </w:tr>
-      <w:tr>
-        <w:trPr>
-          <w:cantSplit w:val="true"/>
-        </w:trPr>
-        <w:tc>
-          <w:tcPr>
-            <w:tcW w:type="dxa" w:w="3790"/>
+              <w:t>Selecting the last two months, we see that Ilya Grigorik updated the most code, ...</w:t>
+            </w:r>
+          </w:p>
+        </w:tc>
+      </w:tr>
+      <w:tr>
+        <w:trPr>
+          <w:cantSplit w:val="true"/>
+        </w:trPr>
+        <w:tc>
+          <w:tcPr>
+            <w:tcW w:type="dxa" w:w="3789"/>
             <w:tcBorders>
               <w:left w:color="000001" w:space="0" w:sz="2" w:val="single"/>
               <w:bottom w:color="000001" w:space="0" w:sz="2" w:val="single"/>
@@ -1556,78 +1449,7 @@
         </w:trPr>
         <w:tc>
           <w:tcPr>
-            <w:tcW w:type="dxa" w:w="3790"/>
-            <w:tcBorders>
-              <w:left w:color="000001" w:space="0" w:sz="2" w:val="single"/>
-              <w:bottom w:color="000001" w:space="0" w:sz="2" w:val="single"/>
-            </w:tcBorders>
-            <w:shd w:fill="FFFFFF" w:val="clear"/>
-            <w:tcMar>
-              <w:top w:type="dxa" w:w="0"/>
-              <w:left w:type="dxa" w:w="108"/>
-              <w:bottom w:type="dxa" w:w="0"/>
-              <w:right w:type="dxa" w:w="108"/>
-            </w:tcMar>
-          </w:tcPr>
-          <w:p>
-            <w:pPr>
-              <w:pStyle w:val="style22"/>
-            </w:pPr>
-            <w:r>
-              <w:rPr>
-                <w:i/>
-                <w:iCs/>
-              </w:rPr>
-              <w:t>save as above, without contributor circles on whovis, and with sunburst highlighted</w:t>
-            </w:r>
-          </w:p>
-          <w:p>
-            <w:pPr>
-              <w:pStyle w:val="style22"/>
-            </w:pPr>
-            <w:r>
-              <w:rPr>
-                <w:i/>
-                <w:iCs/>
-              </w:rPr>
-              <w:t>- hover over the three tiny specs to show their tooltips</w:t>
-            </w:r>
-          </w:p>
-        </w:tc>
-        <w:tc>
-          <w:tcPr>
-            <w:tcW w:type="dxa" w:w="7008"/>
-            <w:tcBorders>
-              <w:left w:color="000001" w:space="0" w:sz="2" w:val="single"/>
-              <w:bottom w:color="000001" w:space="0" w:sz="2" w:val="single"/>
-              <w:right w:color="000001" w:space="0" w:sz="2" w:val="single"/>
-            </w:tcBorders>
-            <w:shd w:fill="FFFFFF" w:val="clear"/>
-            <w:tcMar>
-              <w:top w:type="dxa" w:w="0"/>
-              <w:left w:type="dxa" w:w="108"/>
-              <w:bottom w:type="dxa" w:w="0"/>
-              <w:right w:type="dxa" w:w="108"/>
-            </w:tcMar>
-          </w:tcPr>
-          <w:p>
-            <w:pPr>
-              <w:pStyle w:val="style22"/>
-            </w:pPr>
-            <w:r>
-              <w:rPr/>
-              <w:t>And, we see that the specs within this Working Group are being worked on quite evenly, although less attention is being paid to three of the timing specs.</w:t>
-            </w:r>
-          </w:p>
-        </w:tc>
-      </w:tr>
-      <w:tr>
-        <w:trPr>
-          <w:cantSplit w:val="true"/>
-        </w:trPr>
-        <w:tc>
-          <w:tcPr>
-            <w:tcW w:type="dxa" w:w="3790"/>
+            <w:tcW w:type="dxa" w:w="3789"/>
             <w:tcBorders>
               <w:left w:color="000001" w:space="0" w:sz="2" w:val="single"/>
               <w:bottom w:color="000001" w:space="0" w:sz="2" w:val="single"/>

</xml_diff>